<commit_message>
Updated the document with the source code repository details
</commit_message>
<xml_diff>
--- a/CustomerDetails Document.docx
+++ b/CustomerDetails Document.docx
@@ -109,6 +109,35 @@
           <w:lang w:val="en-US"/>
         </w:rPr>
         <w:t>.</w:t>
+      </w:r>
+    </w:p>
+    <w:p>
+      <w:pPr>
+        <w:pStyle w:val="ListParagraph"/>
+        <w:numPr>
+          <w:ilvl w:val="0"/>
+          <w:numId w:val="1"/>
+        </w:numPr>
+        <w:rPr>
+          <w:lang w:val="en-US"/>
+        </w:rPr>
+      </w:pPr>
+      <w:r>
+        <w:rPr>
+          <w:lang w:val="en-US"/>
+        </w:rPr>
+        <w:t xml:space="preserve">Source Code available in GitHub </w:t>
+      </w:r>
+      <w:hyperlink r:id="rId5" w:history="1">
+        <w:r>
+          <w:rPr>
+            <w:rStyle w:val="Hyperlink"/>
+          </w:rPr>
+          <w:t>phani238/Customer-Details (github.com)</w:t>
+        </w:r>
+      </w:hyperlink>
+      <w:r>
+        <w:t xml:space="preserve"> </w:t>
       </w:r>
     </w:p>
     <w:p>
@@ -679,7 +708,7 @@
                     <pic:cNvPicPr/>
                   </pic:nvPicPr>
                   <pic:blipFill>
-                    <a:blip r:embed="rId5"/>
+                    <a:blip r:embed="rId6"/>
                     <a:stretch>
                       <a:fillRect/>
                     </a:stretch>
@@ -738,7 +767,7 @@
                     <pic:cNvPicPr/>
                   </pic:nvPicPr>
                   <pic:blipFill>
-                    <a:blip r:embed="rId6"/>
+                    <a:blip r:embed="rId7"/>
                     <a:stretch>
                       <a:fillRect/>
                     </a:stretch>
@@ -1447,7 +1476,7 @@
                     <pic:cNvPicPr/>
                   </pic:nvPicPr>
                   <pic:blipFill>
-                    <a:blip r:embed="rId7"/>
+                    <a:blip r:embed="rId8"/>
                     <a:stretch>
                       <a:fillRect/>
                     </a:stretch>
@@ -1506,7 +1535,7 @@
                     <pic:cNvPicPr/>
                   </pic:nvPicPr>
                   <pic:blipFill>
-                    <a:blip r:embed="rId8"/>
+                    <a:blip r:embed="rId9"/>
                     <a:stretch>
                       <a:fillRect/>
                     </a:stretch>
@@ -1843,7 +1872,7 @@
                     <pic:cNvPicPr/>
                   </pic:nvPicPr>
                   <pic:blipFill>
-                    <a:blip r:embed="rId9"/>
+                    <a:blip r:embed="rId10"/>
                     <a:stretch>
                       <a:fillRect/>
                     </a:stretch>
@@ -1902,7 +1931,7 @@
                     <pic:cNvPicPr/>
                   </pic:nvPicPr>
                   <pic:blipFill>
-                    <a:blip r:embed="rId10"/>
+                    <a:blip r:embed="rId11"/>
                     <a:stretch>
                       <a:fillRect/>
                     </a:stretch>
@@ -1970,7 +1999,7 @@
                     <pic:cNvPicPr/>
                   </pic:nvPicPr>
                   <pic:blipFill>
-                    <a:blip r:embed="rId11"/>
+                    <a:blip r:embed="rId12"/>
                     <a:stretch>
                       <a:fillRect/>
                     </a:stretch>
@@ -2029,7 +2058,7 @@
                     <pic:cNvPicPr/>
                   </pic:nvPicPr>
                   <pic:blipFill>
-                    <a:blip r:embed="rId12"/>
+                    <a:blip r:embed="rId13"/>
                     <a:stretch>
                       <a:fillRect/>
                     </a:stretch>

</xml_diff>